<commit_message>
Revised plots for Ecology Letters and streamlined workflow for deriving plots
- New R/SimNet_Runscript.R
- Rudimentary caching
- Added correlation coefficients to plots 3 & 4
- Renamed "Seed rain" to "Seed inflow"
- Readme.txt
</commit_message>
<xml_diff>
--- a/materials/manuscript/SimNet_Figures.docx
+++ b/materials/manuscript/SimNet_Figures.docx
@@ -11,8 +11,6 @@
           <w:lang w:val="en-GB"/>
         </w:rPr>
       </w:pPr>
-      <w:bookmarkStart w:id="0" w:name="_GoBack"/>
-      <w:bookmarkEnd w:id="0"/>
       <w:r>
         <w:rPr>
           <w:rFonts w:ascii="Times New Roman" w:hAnsi="Times New Roman" w:cs="Times New Roman"/>
@@ -54,6 +52,7 @@
           <w:docGrid w:linePitch="360"/>
         </w:sectPr>
       </w:pPr>
+      <w:bookmarkStart w:id="0" w:name="_GoBack"/>
       <w:r>
         <w:rPr>
           <w:rFonts w:ascii="Times New Roman" w:hAnsi="Times New Roman" w:cs="Times New Roman"/>
@@ -101,6 +100,7 @@
           </wp:inline>
         </w:drawing>
       </w:r>
+      <w:bookmarkEnd w:id="0"/>
     </w:p>
     <w:p>
       <w:pPr>
@@ -196,16 +196,37 @@
           <w:rFonts w:ascii="Times New Roman" w:hAnsi="Times New Roman" w:cs="Times New Roman"/>
         </w:rPr>
       </w:pPr>
+    </w:p>
+    <w:p>
+      <w:pPr>
+        <w:rPr>
+          <w:rFonts w:ascii="Times New Roman" w:hAnsi="Times New Roman" w:cs="Times New Roman"/>
+        </w:rPr>
+      </w:pPr>
+    </w:p>
+    <w:p>
+      <w:pPr>
+        <w:jc w:val="center"/>
+        <w:rPr>
+          <w:rFonts w:ascii="Times New Roman" w:hAnsi="Times New Roman" w:cs="Times New Roman"/>
+        </w:rPr>
+        <w:sectPr>
+          <w:pgSz w:w="16840" w:h="11900" w:orient="landscape"/>
+          <w:pgMar w:top="1440" w:right="1440" w:bottom="1440" w:left="1440" w:header="720" w:footer="720" w:gutter="0"/>
+          <w:cols w:space="720"/>
+          <w:docGrid w:linePitch="360"/>
+        </w:sectPr>
+      </w:pPr>
       <w:r>
         <w:rPr>
           <w:rFonts w:ascii="Times New Roman" w:hAnsi="Times New Roman" w:cs="Times New Roman"/>
           <w:noProof/>
         </w:rPr>
         <w:drawing>
-          <wp:inline distT="0" distB="0" distL="0" distR="0" wp14:anchorId="178C4B4A" wp14:editId="0463E923">
-            <wp:extent cx="8841166" cy="3005667"/>
-            <wp:effectExtent l="0" t="0" r="0" b="4445"/>
-            <wp:docPr id="3" name="Picture 3"/>
+          <wp:inline distT="0" distB="0" distL="0" distR="0" wp14:anchorId="409DB0FF" wp14:editId="145CC0D4">
+            <wp:extent cx="9313333" cy="2661238"/>
+            <wp:effectExtent l="0" t="0" r="0" b="6350"/>
+            <wp:docPr id="5" name="Picture 5"/>
             <wp:cNvGraphicFramePr>
               <a:graphicFrameLocks xmlns:a="http://schemas.openxmlformats.org/drawingml/2006/main" noChangeAspect="1"/>
             </wp:cNvGraphicFramePr>
@@ -213,10 +234,10 @@
               <a:graphicData uri="http://schemas.openxmlformats.org/drawingml/2006/picture">
                 <pic:pic xmlns:pic="http://schemas.openxmlformats.org/drawingml/2006/picture">
                   <pic:nvPicPr>
-                    <pic:cNvPr id="3" name="biomass_acrossTreatmentEffects_Shannon.png"/>
+                    <pic:cNvPr id="5" name="biomass_acrossEffects_Shannon.png"/>
                     <pic:cNvPicPr/>
                   </pic:nvPicPr>
-                  <pic:blipFill rotWithShape="1">
+                  <pic:blipFill>
                     <a:blip r:embed="rId8" cstate="print">
                       <a:extLst>
                         <a:ext uri="{28A0092B-C50C-407E-A947-70E740481C1C}">
@@ -224,25 +245,18 @@
                         </a:ext>
                       </a:extLst>
                     </a:blip>
-                    <a:srcRect l="7927" r="8020"/>
-                    <a:stretch/>
+                    <a:stretch>
+                      <a:fillRect/>
+                    </a:stretch>
                   </pic:blipFill>
-                  <pic:spPr bwMode="auto">
+                  <pic:spPr>
                     <a:xfrm>
                       <a:off x="0" y="0"/>
-                      <a:ext cx="8859613" cy="3011938"/>
+                      <a:ext cx="9332991" cy="2666855"/>
                     </a:xfrm>
                     <a:prstGeom prst="rect">
                       <a:avLst/>
                     </a:prstGeom>
-                    <a:ln>
-                      <a:noFill/>
-                    </a:ln>
-                    <a:extLst>
-                      <a:ext uri="{53640926-AAD7-44D8-BBD7-CCE9431645EC}">
-                        <a14:shadowObscured xmlns:a14="http://schemas.microsoft.com/office/drawing/2010/main"/>
-                      </a:ext>
-                    </a:extLst>
                   </pic:spPr>
                 </pic:pic>
               </a:graphicData>
@@ -257,26 +271,6 @@
           <w:rFonts w:ascii="Times New Roman" w:hAnsi="Times New Roman" w:cs="Times New Roman"/>
         </w:rPr>
       </w:pPr>
-    </w:p>
-    <w:p>
-      <w:pPr>
-        <w:rPr>
-          <w:rFonts w:ascii="Times New Roman" w:hAnsi="Times New Roman" w:cs="Times New Roman"/>
-        </w:rPr>
-        <w:sectPr>
-          <w:pgSz w:w="16840" w:h="11900" w:orient="landscape"/>
-          <w:pgMar w:top="1440" w:right="1440" w:bottom="1440" w:left="1440" w:header="720" w:footer="720" w:gutter="0"/>
-          <w:cols w:space="720"/>
-          <w:docGrid w:linePitch="360"/>
-        </w:sectPr>
-      </w:pPr>
-    </w:p>
-    <w:p>
-      <w:pPr>
-        <w:rPr>
-          <w:rFonts w:ascii="Times New Roman" w:hAnsi="Times New Roman" w:cs="Times New Roman"/>
-        </w:rPr>
-      </w:pPr>
       <w:r>
         <w:rPr>
           <w:rFonts w:ascii="Times New Roman" w:hAnsi="Times New Roman" w:cs="Times New Roman"/>
@@ -309,10 +303,10 @@
           <w:noProof/>
         </w:rPr>
         <w:drawing>
-          <wp:inline distT="0" distB="0" distL="0" distR="0" wp14:anchorId="220C45CD" wp14:editId="34F6DA33">
+          <wp:inline distT="0" distB="0" distL="0" distR="0" wp14:anchorId="2DD2B203" wp14:editId="7407B9E7">
             <wp:extent cx="5727700" cy="8183245"/>
             <wp:effectExtent l="0" t="0" r="0" b="0"/>
-            <wp:docPr id="4" name="Picture 4"/>
+            <wp:docPr id="6" name="Picture 6"/>
             <wp:cNvGraphicFramePr>
               <a:graphicFrameLocks xmlns:a="http://schemas.openxmlformats.org/drawingml/2006/main" noChangeAspect="1"/>
             </wp:cNvGraphicFramePr>
@@ -320,7 +314,7 @@
               <a:graphicData uri="http://schemas.openxmlformats.org/drawingml/2006/picture">
                 <pic:pic xmlns:pic="http://schemas.openxmlformats.org/drawingml/2006/picture">
                   <pic:nvPicPr>
-                    <pic:cNvPr id="4" name="biomass_withinTreatmentEffects_Shannon.png"/>
+                    <pic:cNvPr id="6" name="biomass_withinEffects_Shannon.png"/>
                     <pic:cNvPicPr/>
                   </pic:nvPicPr>
                   <pic:blipFill>

</xml_diff>